<commit_message>
Handle detect DDos by KNN model extracting 15 features
</commit_message>
<xml_diff>
--- a/FinalVersion/Hướng dẫn thực nghiệm Phát hiện DDos trên SDN.docx
+++ b/FinalVersion/Hướng dẫn thực nghiệm Phát hiện DDos trên SDN.docx
@@ -1093,35 +1093,7 @@
           <w:rFonts w:asciiTheme="majorHAnsi" w:hAnsiTheme="majorHAnsi" w:cstheme="majorHAnsi"/>
           <w:lang w:val="en-US"/>
         </w:rPr>
-        <w:t xml:space="preserve"> 3 file </w:t>
-      </w:r>
-      <w:r>
-        <w:rPr>
-          <w:rFonts w:asciiTheme="majorHAnsi" w:hAnsiTheme="majorHAnsi" w:cstheme="majorHAnsi"/>
-          <w:lang w:val="en-US"/>
-        </w:rPr>
-        <w:t>generate_benign_traffic.py</w:t>
-      </w:r>
-      <w:r>
-        <w:rPr>
-          <w:rFonts w:asciiTheme="majorHAnsi" w:hAnsiTheme="majorHAnsi" w:cstheme="majorHAnsi"/>
-          <w:lang w:val="en-US"/>
-        </w:rPr>
-        <w:t xml:space="preserve">, </w:t>
-      </w:r>
-      <w:r>
-        <w:rPr>
-          <w:rFonts w:asciiTheme="majorHAnsi" w:hAnsiTheme="majorHAnsi" w:cstheme="majorHAnsi"/>
-          <w:lang w:val="en-US"/>
-        </w:rPr>
-        <w:t>generate_benign_traffic.py</w:t>
-      </w:r>
-      <w:r>
-        <w:rPr>
-          <w:rFonts w:asciiTheme="majorHAnsi" w:hAnsiTheme="majorHAnsi" w:cstheme="majorHAnsi"/>
-          <w:lang w:val="en-US"/>
-        </w:rPr>
-        <w:t xml:space="preserve">, topology.py </w:t>
+        <w:t xml:space="preserve"> 3 file generate_benign_traffic.py, generate_benign_traffic.py, topology.py </w:t>
       </w:r>
       <w:proofErr w:type="spellStart"/>
       <w:r>
@@ -1224,6 +1196,7 @@
       <w:r>
         <w:rPr>
           <w:rFonts w:asciiTheme="majorHAnsi" w:hAnsiTheme="majorHAnsi" w:cstheme="majorHAnsi"/>
+          <w:noProof/>
           <w:lang w:val="en-US"/>
         </w:rPr>
         <w:drawing>
@@ -1807,21 +1780,7 @@
           <w:rFonts w:asciiTheme="majorHAnsi" w:hAnsiTheme="majorHAnsi" w:cstheme="majorHAnsi"/>
           <w:lang w:val="en-US"/>
         </w:rPr>
-        <w:t xml:space="preserve"> python </w:t>
-      </w:r>
-      <w:r>
-        <w:rPr>
-          <w:rFonts w:asciiTheme="majorHAnsi" w:hAnsiTheme="majorHAnsi" w:cstheme="majorHAnsi"/>
-          <w:lang w:val="en-US"/>
-        </w:rPr>
-        <w:t>generate_benign_traffic.py</w:t>
-      </w:r>
-      <w:r>
-        <w:rPr>
-          <w:rFonts w:asciiTheme="majorHAnsi" w:hAnsiTheme="majorHAnsi" w:cstheme="majorHAnsi"/>
-          <w:lang w:val="en-US"/>
-        </w:rPr>
-        <w:t xml:space="preserve"> (</w:t>
+        <w:t xml:space="preserve"> python generate_benign_traffic.py (</w:t>
       </w:r>
       <w:proofErr w:type="spellStart"/>
       <w:r>
@@ -1863,21 +1822,7 @@
           <w:rFonts w:asciiTheme="majorHAnsi" w:hAnsiTheme="majorHAnsi" w:cstheme="majorHAnsi"/>
           <w:lang w:val="en-US"/>
         </w:rPr>
-        <w:t xml:space="preserve"> python </w:t>
-      </w:r>
-      <w:r>
-        <w:rPr>
-          <w:rFonts w:asciiTheme="majorHAnsi" w:hAnsiTheme="majorHAnsi" w:cstheme="majorHAnsi"/>
-          <w:lang w:val="en-US"/>
-        </w:rPr>
-        <w:t>generate_ddos_traffic.py</w:t>
-      </w:r>
-      <w:r>
-        <w:rPr>
-          <w:rFonts w:asciiTheme="majorHAnsi" w:hAnsiTheme="majorHAnsi" w:cstheme="majorHAnsi"/>
-          <w:lang w:val="en-US"/>
-        </w:rPr>
-        <w:t xml:space="preserve"> (</w:t>
+        <w:t xml:space="preserve"> python generate_ddos_traffic.py (</w:t>
       </w:r>
       <w:proofErr w:type="spellStart"/>
       <w:r>
@@ -2110,10 +2055,10 @@
           <w:lang w:val="en-US"/>
         </w:rPr>
         <w:drawing>
-          <wp:inline distT="0" distB="0" distL="0" distR="0" wp14:anchorId="31E93594" wp14:editId="52BDDC95">
-            <wp:extent cx="5731510" cy="3065780"/>
-            <wp:effectExtent l="0" t="0" r="2540" b="1270"/>
-            <wp:docPr id="106459272" name="Picture 1"/>
+          <wp:inline distT="0" distB="0" distL="0" distR="0" wp14:anchorId="06BD2EE7" wp14:editId="13E0F9F5">
+            <wp:extent cx="5731510" cy="3088640"/>
+            <wp:effectExtent l="0" t="0" r="2540" b="0"/>
+            <wp:docPr id="160569527" name="Picture 1"/>
             <wp:cNvGraphicFramePr>
               <a:graphicFrameLocks xmlns:a="http://schemas.openxmlformats.org/drawingml/2006/main" noChangeAspect="1"/>
             </wp:cNvGraphicFramePr>
@@ -2121,7 +2066,7 @@
               <a:graphicData uri="http://schemas.openxmlformats.org/drawingml/2006/picture">
                 <pic:pic xmlns:pic="http://schemas.openxmlformats.org/drawingml/2006/picture">
                   <pic:nvPicPr>
-                    <pic:cNvPr id="106459272" name=""/>
+                    <pic:cNvPr id="160569527" name=""/>
                     <pic:cNvPicPr/>
                   </pic:nvPicPr>
                   <pic:blipFill>
@@ -2133,7 +2078,7 @@
                   <pic:spPr>
                     <a:xfrm>
                       <a:off x="0" y="0"/>
-                      <a:ext cx="5731510" cy="3065780"/>
+                      <a:ext cx="5731510" cy="3088640"/>
                     </a:xfrm>
                     <a:prstGeom prst="rect">
                       <a:avLst/>
@@ -2211,6 +2156,7 @@
       <w:r>
         <w:rPr>
           <w:rFonts w:asciiTheme="majorHAnsi" w:hAnsiTheme="majorHAnsi" w:cstheme="majorHAnsi"/>
+          <w:noProof/>
           <w:lang w:val="en-US"/>
         </w:rPr>
         <w:drawing>
@@ -2486,42 +2432,12 @@
           <w:rFonts w:asciiTheme="majorHAnsi" w:hAnsiTheme="majorHAnsi" w:cstheme="majorHAnsi"/>
           <w:lang w:val="en-US"/>
         </w:rPr>
-        <w:t xml:space="preserve">ping </w:t>
-      </w:r>
-      <w:r>
-        <w:rPr>
-          <w:rFonts w:asciiTheme="majorHAnsi" w:hAnsiTheme="majorHAnsi" w:cstheme="majorHAnsi"/>
-          <w:lang w:val="en-US"/>
-        </w:rPr>
-        <w:t>192.168.</w:t>
-      </w:r>
-      <w:r>
-        <w:rPr>
-          <w:rFonts w:asciiTheme="majorHAnsi" w:hAnsiTheme="majorHAnsi" w:cstheme="majorHAnsi"/>
-          <w:lang w:val="en-US"/>
-        </w:rPr>
-        <w:t>1.5</w:t>
-      </w:r>
-    </w:p>
-    <w:p>
-      <w:pPr>
-        <w:ind w:left="720"/>
-        <w:rPr>
-          <w:rFonts w:asciiTheme="majorHAnsi" w:hAnsiTheme="majorHAnsi" w:cstheme="majorHAnsi"/>
-          <w:lang w:val="en-US"/>
-        </w:rPr>
-      </w:pPr>
-      <w:r>
-        <w:rPr>
-          <w:rFonts w:asciiTheme="majorHAnsi" w:hAnsiTheme="majorHAnsi" w:cstheme="majorHAnsi"/>
-          <w:lang w:val="en-US"/>
-        </w:rPr>
         <w:lastRenderedPageBreak/>
         <w:drawing>
-          <wp:inline distT="0" distB="0" distL="0" distR="0" wp14:anchorId="584CEE86" wp14:editId="4660B8EB">
-            <wp:extent cx="5328557" cy="2853193"/>
-            <wp:effectExtent l="0" t="0" r="5715" b="4445"/>
-            <wp:docPr id="541375471" name="Picture 1"/>
+          <wp:inline distT="0" distB="0" distL="0" distR="0" wp14:anchorId="4F9EC3F8" wp14:editId="2D8DF2F8">
+            <wp:extent cx="5731510" cy="3527425"/>
+            <wp:effectExtent l="0" t="0" r="2540" b="0"/>
+            <wp:docPr id="448200830" name="Picture 1"/>
             <wp:cNvGraphicFramePr>
               <a:graphicFrameLocks xmlns:a="http://schemas.openxmlformats.org/drawingml/2006/main" noChangeAspect="1"/>
             </wp:cNvGraphicFramePr>
@@ -2529,7 +2445,7 @@
               <a:graphicData uri="http://schemas.openxmlformats.org/drawingml/2006/picture">
                 <pic:pic xmlns:pic="http://schemas.openxmlformats.org/drawingml/2006/picture">
                   <pic:nvPicPr>
-                    <pic:cNvPr id="541375471" name=""/>
+                    <pic:cNvPr id="448200830" name=""/>
                     <pic:cNvPicPr/>
                   </pic:nvPicPr>
                   <pic:blipFill>
@@ -2541,7 +2457,210 @@
                   <pic:spPr>
                     <a:xfrm>
                       <a:off x="0" y="0"/>
-                      <a:ext cx="5334975" cy="2856630"/>
+                      <a:ext cx="5731510" cy="3527425"/>
+                    </a:xfrm>
+                    <a:prstGeom prst="rect">
+                      <a:avLst/>
+                    </a:prstGeom>
+                  </pic:spPr>
+                </pic:pic>
+              </a:graphicData>
+            </a:graphic>
+          </wp:inline>
+        </w:drawing>
+      </w:r>
+    </w:p>
+    <w:p>
+      <w:pPr>
+        <w:ind w:left="720"/>
+        <w:rPr>
+          <w:rFonts w:asciiTheme="majorHAnsi" w:hAnsiTheme="majorHAnsi" w:cstheme="majorHAnsi"/>
+          <w:lang w:val="en-US"/>
+        </w:rPr>
+      </w:pPr>
+    </w:p>
+    <w:p>
+      <w:pPr>
+        <w:ind w:left="720"/>
+        <w:rPr>
+          <w:rFonts w:asciiTheme="majorHAnsi" w:hAnsiTheme="majorHAnsi" w:cstheme="majorHAnsi"/>
+          <w:lang w:val="en-US"/>
+        </w:rPr>
+      </w:pPr>
+      <w:r>
+        <w:rPr>
+          <w:rFonts w:asciiTheme="majorHAnsi" w:hAnsiTheme="majorHAnsi" w:cstheme="majorHAnsi"/>
+          <w:lang w:val="en-US"/>
+        </w:rPr>
+        <w:t>ping 192.168.1.5</w:t>
+      </w:r>
+    </w:p>
+    <w:p>
+      <w:pPr>
+        <w:ind w:left="720"/>
+        <w:rPr>
+          <w:rFonts w:asciiTheme="majorHAnsi" w:hAnsiTheme="majorHAnsi" w:cstheme="majorHAnsi"/>
+          <w:lang w:val="en-US"/>
+        </w:rPr>
+      </w:pPr>
+      <w:r>
+        <w:rPr>
+          <w:rFonts w:asciiTheme="majorHAnsi" w:hAnsiTheme="majorHAnsi" w:cstheme="majorHAnsi"/>
+          <w:lang w:val="en-US"/>
+        </w:rPr>
+        <w:drawing>
+          <wp:inline distT="0" distB="0" distL="0" distR="0" wp14:anchorId="5F522380" wp14:editId="24D9AF3C">
+            <wp:extent cx="5731510" cy="3543300"/>
+            <wp:effectExtent l="0" t="0" r="2540" b="0"/>
+            <wp:docPr id="978696635" name="Picture 1"/>
+            <wp:cNvGraphicFramePr>
+              <a:graphicFrameLocks xmlns:a="http://schemas.openxmlformats.org/drawingml/2006/main" noChangeAspect="1"/>
+            </wp:cNvGraphicFramePr>
+            <a:graphic xmlns:a="http://schemas.openxmlformats.org/drawingml/2006/main">
+              <a:graphicData uri="http://schemas.openxmlformats.org/drawingml/2006/picture">
+                <pic:pic xmlns:pic="http://schemas.openxmlformats.org/drawingml/2006/picture">
+                  <pic:nvPicPr>
+                    <pic:cNvPr id="978696635" name=""/>
+                    <pic:cNvPicPr/>
+                  </pic:nvPicPr>
+                  <pic:blipFill>
+                    <a:blip r:embed="rId13"/>
+                    <a:stretch>
+                      <a:fillRect/>
+                    </a:stretch>
+                  </pic:blipFill>
+                  <pic:spPr>
+                    <a:xfrm>
+                      <a:off x="0" y="0"/>
+                      <a:ext cx="5731510" cy="3543300"/>
+                    </a:xfrm>
+                    <a:prstGeom prst="rect">
+                      <a:avLst/>
+                    </a:prstGeom>
+                  </pic:spPr>
+                </pic:pic>
+              </a:graphicData>
+            </a:graphic>
+          </wp:inline>
+        </w:drawing>
+      </w:r>
+    </w:p>
+    <w:p>
+      <w:pPr>
+        <w:ind w:left="720"/>
+        <w:rPr>
+          <w:rFonts w:asciiTheme="majorHAnsi" w:hAnsiTheme="majorHAnsi" w:cstheme="majorHAnsi"/>
+          <w:lang w:val="en-US"/>
+        </w:rPr>
+      </w:pPr>
+    </w:p>
+    <w:p>
+      <w:pPr>
+        <w:ind w:left="720"/>
+        <w:rPr>
+          <w:rFonts w:asciiTheme="majorHAnsi" w:hAnsiTheme="majorHAnsi" w:cstheme="majorHAnsi"/>
+          <w:lang w:val="en-US"/>
+        </w:rPr>
+      </w:pPr>
+    </w:p>
+    <w:p>
+      <w:pPr>
+        <w:ind w:left="720"/>
+        <w:rPr>
+          <w:rFonts w:asciiTheme="majorHAnsi" w:hAnsiTheme="majorHAnsi" w:cstheme="majorHAnsi"/>
+          <w:lang w:val="en-US"/>
+        </w:rPr>
+      </w:pPr>
+    </w:p>
+    <w:p>
+      <w:pPr>
+        <w:ind w:left="720"/>
+        <w:rPr>
+          <w:rFonts w:asciiTheme="majorHAnsi" w:hAnsiTheme="majorHAnsi" w:cstheme="majorHAnsi"/>
+          <w:lang w:val="en-US"/>
+        </w:rPr>
+      </w:pPr>
+    </w:p>
+    <w:p>
+      <w:pPr>
+        <w:ind w:left="720"/>
+        <w:rPr>
+          <w:rFonts w:asciiTheme="majorHAnsi" w:hAnsiTheme="majorHAnsi" w:cstheme="majorHAnsi"/>
+          <w:lang w:val="en-US"/>
+        </w:rPr>
+      </w:pPr>
+      <w:proofErr w:type="spellStart"/>
+      <w:r>
+        <w:rPr>
+          <w:rFonts w:asciiTheme="majorHAnsi" w:hAnsiTheme="majorHAnsi" w:cstheme="majorHAnsi"/>
+          <w:lang w:val="en-US"/>
+        </w:rPr>
+        <w:lastRenderedPageBreak/>
+        <w:t>Kết</w:t>
+      </w:r>
+      <w:proofErr w:type="spellEnd"/>
+      <w:r>
+        <w:rPr>
+          <w:rFonts w:asciiTheme="majorHAnsi" w:hAnsiTheme="majorHAnsi" w:cstheme="majorHAnsi"/>
+          <w:lang w:val="en-US"/>
+        </w:rPr>
+        <w:t xml:space="preserve"> </w:t>
+      </w:r>
+      <w:proofErr w:type="spellStart"/>
+      <w:r>
+        <w:rPr>
+          <w:rFonts w:asciiTheme="majorHAnsi" w:hAnsiTheme="majorHAnsi" w:cstheme="majorHAnsi"/>
+          <w:lang w:val="en-US"/>
+        </w:rPr>
+        <w:t>quả</w:t>
+      </w:r>
+      <w:proofErr w:type="spellEnd"/>
+      <w:r>
+        <w:rPr>
+          <w:rFonts w:asciiTheme="majorHAnsi" w:hAnsiTheme="majorHAnsi" w:cstheme="majorHAnsi"/>
+          <w:lang w:val="en-US"/>
+        </w:rPr>
+        <w:t xml:space="preserve"> predict </w:t>
+      </w:r>
+    </w:p>
+    <w:p>
+      <w:pPr>
+        <w:ind w:left="720"/>
+        <w:rPr>
+          <w:rFonts w:asciiTheme="majorHAnsi" w:hAnsiTheme="majorHAnsi" w:cstheme="majorHAnsi"/>
+          <w:lang w:val="en-US"/>
+        </w:rPr>
+      </w:pPr>
+      <w:r>
+        <w:rPr>
+          <w:rFonts w:asciiTheme="majorHAnsi" w:hAnsiTheme="majorHAnsi" w:cstheme="majorHAnsi"/>
+          <w:lang w:val="en-US"/>
+        </w:rPr>
+        <w:drawing>
+          <wp:inline distT="0" distB="0" distL="0" distR="0" wp14:anchorId="395F136D" wp14:editId="5BD2B23D">
+            <wp:extent cx="5731510" cy="3065780"/>
+            <wp:effectExtent l="0" t="0" r="2540" b="1270"/>
+            <wp:docPr id="998214132" name="Picture 1"/>
+            <wp:cNvGraphicFramePr>
+              <a:graphicFrameLocks xmlns:a="http://schemas.openxmlformats.org/drawingml/2006/main" noChangeAspect="1"/>
+            </wp:cNvGraphicFramePr>
+            <a:graphic xmlns:a="http://schemas.openxmlformats.org/drawingml/2006/main">
+              <a:graphicData uri="http://schemas.openxmlformats.org/drawingml/2006/picture">
+                <pic:pic xmlns:pic="http://schemas.openxmlformats.org/drawingml/2006/picture">
+                  <pic:nvPicPr>
+                    <pic:cNvPr id="998214132" name=""/>
+                    <pic:cNvPicPr/>
+                  </pic:nvPicPr>
+                  <pic:blipFill>
+                    <a:blip r:embed="rId14"/>
+                    <a:stretch>
+                      <a:fillRect/>
+                    </a:stretch>
+                  </pic:blipFill>
+                  <pic:spPr>
+                    <a:xfrm>
+                      <a:off x="0" y="0"/>
+                      <a:ext cx="5731510" cy="3065780"/>
                     </a:xfrm>
                     <a:prstGeom prst="rect">
                       <a:avLst/>
@@ -2706,31 +2825,7 @@
           <w:lang w:eastAsia="vi-VN"/>
           <w14:ligatures w14:val="none"/>
         </w:rPr>
-        <w:t xml:space="preserve">hping3 -1 -V -d 120 -w 64 -p 80 --rand-source </w:t>
-      </w:r>
-      <w:r>
-        <w:rPr>
-          <w:rFonts w:asciiTheme="majorHAnsi" w:eastAsia="Times New Roman" w:hAnsiTheme="majorHAnsi" w:cstheme="majorHAnsi"/>
-          <w:color w:val="1F2328"/>
-          <w:kern w:val="0"/>
-          <w:sz w:val="20"/>
-          <w:szCs w:val="20"/>
-          <w:lang w:eastAsia="vi-VN"/>
-          <w14:ligatures w14:val="none"/>
-        </w:rPr>
-        <w:t>–</w:t>
-      </w:r>
-      <w:r>
-        <w:rPr>
-          <w:rFonts w:asciiTheme="majorHAnsi" w:eastAsia="Times New Roman" w:hAnsiTheme="majorHAnsi" w:cstheme="majorHAnsi"/>
-          <w:color w:val="1F2328"/>
-          <w:kern w:val="0"/>
-          <w:sz w:val="20"/>
-          <w:szCs w:val="20"/>
-          <w:lang w:eastAsia="vi-VN"/>
-          <w14:ligatures w14:val="none"/>
-        </w:rPr>
-        <w:t>flood</w:t>
+        <w:t>hping3 -1 -V -d 120 -w 64 -p 80 --rand-source –flood</w:t>
       </w:r>
       <w:r>
         <w:rPr>
@@ -2770,6 +2865,65 @@
       <w:r>
         <w:rPr>
           <w:rFonts w:asciiTheme="majorHAnsi" w:hAnsiTheme="majorHAnsi" w:cstheme="majorHAnsi"/>
+          <w:color w:val="1F2328"/>
+          <w:lang w:val="en-US"/>
+        </w:rPr>
+        <w:drawing>
+          <wp:inline distT="0" distB="0" distL="0" distR="0" wp14:anchorId="20FEDDCD" wp14:editId="05C39FE5">
+            <wp:extent cx="5165601" cy="2791691"/>
+            <wp:effectExtent l="0" t="0" r="0" b="8890"/>
+            <wp:docPr id="1684702940" name="Picture 1"/>
+            <wp:cNvGraphicFramePr>
+              <a:graphicFrameLocks xmlns:a="http://schemas.openxmlformats.org/drawingml/2006/main" noChangeAspect="1"/>
+            </wp:cNvGraphicFramePr>
+            <a:graphic xmlns:a="http://schemas.openxmlformats.org/drawingml/2006/main">
+              <a:graphicData uri="http://schemas.openxmlformats.org/drawingml/2006/picture">
+                <pic:pic xmlns:pic="http://schemas.openxmlformats.org/drawingml/2006/picture">
+                  <pic:nvPicPr>
+                    <pic:cNvPr id="1684702940" name=""/>
+                    <pic:cNvPicPr/>
+                  </pic:nvPicPr>
+                  <pic:blipFill>
+                    <a:blip r:embed="rId15"/>
+                    <a:stretch>
+                      <a:fillRect/>
+                    </a:stretch>
+                  </pic:blipFill>
+                  <pic:spPr>
+                    <a:xfrm>
+                      <a:off x="0" y="0"/>
+                      <a:ext cx="5166740" cy="2792307"/>
+                    </a:xfrm>
+                    <a:prstGeom prst="rect">
+                      <a:avLst/>
+                    </a:prstGeom>
+                  </pic:spPr>
+                </pic:pic>
+              </a:graphicData>
+            </a:graphic>
+          </wp:inline>
+        </w:drawing>
+      </w:r>
+    </w:p>
+    <w:p>
+      <w:pPr>
+        <w:rPr>
+          <w:rFonts w:asciiTheme="majorHAnsi" w:hAnsiTheme="majorHAnsi" w:cstheme="majorHAnsi"/>
+          <w:lang w:val="en-US"/>
+        </w:rPr>
+      </w:pPr>
+      <w:r>
+        <w:rPr>
+          <w:rFonts w:asciiTheme="majorHAnsi" w:hAnsiTheme="majorHAnsi" w:cstheme="majorHAnsi"/>
+          <w:lang w:val="en-US"/>
+        </w:rPr>
+        <w:lastRenderedPageBreak/>
+        <w:tab/>
+      </w:r>
+      <w:r>
+        <w:rPr>
+          <w:rFonts w:asciiTheme="majorHAnsi" w:hAnsiTheme="majorHAnsi" w:cstheme="majorHAnsi"/>
+          <w:noProof/>
           <w:lang w:val="en-US"/>
         </w:rPr>
         <w:drawing>
@@ -2788,7 +2942,7 @@
                     <pic:cNvPicPr/>
                   </pic:nvPicPr>
                   <pic:blipFill>
-                    <a:blip r:embed="rId13"/>
+                    <a:blip r:embed="rId16"/>
                     <a:stretch>
                       <a:fillRect/>
                     </a:stretch>
@@ -2821,49 +2975,7 @@
           <w:rFonts w:asciiTheme="majorHAnsi" w:hAnsiTheme="majorHAnsi" w:cstheme="majorHAnsi"/>
           <w:lang w:val="en-US"/>
         </w:rPr>
-        <w:lastRenderedPageBreak/>
         <w:tab/>
-      </w:r>
-      <w:r>
-        <w:rPr>
-          <w:rFonts w:asciiTheme="majorHAnsi" w:hAnsiTheme="majorHAnsi" w:cstheme="majorHAnsi"/>
-          <w:lang w:val="en-US"/>
-        </w:rPr>
-        <w:drawing>
-          <wp:inline distT="0" distB="0" distL="0" distR="0" wp14:anchorId="14B73AC2" wp14:editId="44DA9CCA">
-            <wp:extent cx="4914527" cy="2635310"/>
-            <wp:effectExtent l="0" t="0" r="635" b="0"/>
-            <wp:docPr id="1043869234" name="Picture 1"/>
-            <wp:cNvGraphicFramePr>
-              <a:graphicFrameLocks xmlns:a="http://schemas.openxmlformats.org/drawingml/2006/main" noChangeAspect="1"/>
-            </wp:cNvGraphicFramePr>
-            <a:graphic xmlns:a="http://schemas.openxmlformats.org/drawingml/2006/main">
-              <a:graphicData uri="http://schemas.openxmlformats.org/drawingml/2006/picture">
-                <pic:pic xmlns:pic="http://schemas.openxmlformats.org/drawingml/2006/picture">
-                  <pic:nvPicPr>
-                    <pic:cNvPr id="1043869234" name=""/>
-                    <pic:cNvPicPr/>
-                  </pic:nvPicPr>
-                  <pic:blipFill>
-                    <a:blip r:embed="rId14"/>
-                    <a:stretch>
-                      <a:fillRect/>
-                    </a:stretch>
-                  </pic:blipFill>
-                  <pic:spPr>
-                    <a:xfrm>
-                      <a:off x="0" y="0"/>
-                      <a:ext cx="4921938" cy="2639284"/>
-                    </a:xfrm>
-                    <a:prstGeom prst="rect">
-                      <a:avLst/>
-                    </a:prstGeom>
-                  </pic:spPr>
-                </pic:pic>
-              </a:graphicData>
-            </a:graphic>
-          </wp:inline>
-        </w:drawing>
       </w:r>
     </w:p>
     <w:p>
@@ -2975,38 +3087,36 @@
           <w:rFonts w:asciiTheme="majorHAnsi" w:hAnsiTheme="majorHAnsi" w:cstheme="majorHAnsi"/>
           <w:color w:val="1F2328"/>
         </w:rPr>
-        <w:t xml:space="preserve">hping3 -2 -V -d 120 -w 64 -p 80 --rand-source </w:t>
+        <w:t>hping3 -2 -V -d 120 -w 64 -p 80 --rand-source –flood</w:t>
       </w:r>
       <w:r>
         <w:rPr>
           <w:rFonts w:asciiTheme="majorHAnsi" w:hAnsiTheme="majorHAnsi" w:cstheme="majorHAnsi"/>
           <w:color w:val="1F2328"/>
-        </w:rPr>
-        <w:t>–</w:t>
+          <w:lang w:val="en-US"/>
+        </w:rPr>
+        <w:t xml:space="preserve"> 192.168.0.</w:t>
       </w:r>
       <w:r>
         <w:rPr>
           <w:rFonts w:asciiTheme="majorHAnsi" w:hAnsiTheme="majorHAnsi" w:cstheme="majorHAnsi"/>
           <w:color w:val="1F2328"/>
-        </w:rPr>
-        <w:t>flood</w:t>
-      </w:r>
-      <w:r>
+          <w:lang w:val="en-US"/>
+        </w:rPr>
+        <w:t>2</w:t>
+      </w:r>
+    </w:p>
+    <w:p>
+      <w:pPr>
+        <w:pStyle w:val="HTMLPreformatted"/>
+        <w:shd w:val="clear" w:color="auto" w:fill="F6F8FA"/>
+        <w:ind w:left="720"/>
         <w:rPr>
           <w:rFonts w:asciiTheme="majorHAnsi" w:hAnsiTheme="majorHAnsi" w:cstheme="majorHAnsi"/>
           <w:color w:val="1F2328"/>
           <w:lang w:val="en-US"/>
         </w:rPr>
-        <w:t xml:space="preserve"> 192.168.0.</w:t>
-      </w:r>
-      <w:r>
-        <w:rPr>
-          <w:rFonts w:asciiTheme="majorHAnsi" w:hAnsiTheme="majorHAnsi" w:cstheme="majorHAnsi"/>
-          <w:color w:val="1F2328"/>
-          <w:lang w:val="en-US"/>
-        </w:rPr>
-        <w:t>2</w:t>
-      </w:r>
+      </w:pPr>
     </w:p>
     <w:p>
       <w:pPr>
@@ -3025,6 +3135,7 @@
       <w:r>
         <w:rPr>
           <w:rFonts w:asciiTheme="majorHAnsi" w:hAnsiTheme="majorHAnsi" w:cstheme="majorHAnsi"/>
+          <w:noProof/>
           <w:lang w:val="en-US"/>
         </w:rPr>
         <w:drawing>
@@ -3043,7 +3154,7 @@
                     <pic:cNvPicPr/>
                   </pic:nvPicPr>
                   <pic:blipFill>
-                    <a:blip r:embed="rId15"/>
+                    <a:blip r:embed="rId17"/>
                     <a:stretch>
                       <a:fillRect/>
                     </a:stretch>
@@ -3076,6 +3187,7 @@
           <w:rFonts w:asciiTheme="majorHAnsi" w:hAnsiTheme="majorHAnsi" w:cstheme="majorHAnsi"/>
           <w:lang w:val="en-US"/>
         </w:rPr>
+        <w:lastRenderedPageBreak/>
         <w:tab/>
       </w:r>
       <w:r>
@@ -3084,10 +3196,10 @@
           <w:lang w:val="en-US"/>
         </w:rPr>
         <w:drawing>
-          <wp:inline distT="0" distB="0" distL="0" distR="0" wp14:anchorId="32679689" wp14:editId="7D1A52EA">
-            <wp:extent cx="5078367" cy="2725979"/>
-            <wp:effectExtent l="0" t="0" r="8255" b="0"/>
-            <wp:docPr id="1208574323" name="Picture 1"/>
+          <wp:inline distT="0" distB="0" distL="0" distR="0" wp14:anchorId="7DE4083C" wp14:editId="203BAB8A">
+            <wp:extent cx="5600931" cy="2995934"/>
+            <wp:effectExtent l="0" t="0" r="0" b="0"/>
+            <wp:docPr id="611632770" name="Picture 1"/>
             <wp:cNvGraphicFramePr>
               <a:graphicFrameLocks xmlns:a="http://schemas.openxmlformats.org/drawingml/2006/main" noChangeAspect="1"/>
             </wp:cNvGraphicFramePr>
@@ -3095,11 +3207,11 @@
               <a:graphicData uri="http://schemas.openxmlformats.org/drawingml/2006/picture">
                 <pic:pic xmlns:pic="http://schemas.openxmlformats.org/drawingml/2006/picture">
                   <pic:nvPicPr>
-                    <pic:cNvPr id="1208574323" name=""/>
+                    <pic:cNvPr id="611632770" name=""/>
                     <pic:cNvPicPr/>
                   </pic:nvPicPr>
                   <pic:blipFill>
-                    <a:blip r:embed="rId16"/>
+                    <a:blip r:embed="rId18"/>
                     <a:stretch>
                       <a:fillRect/>
                     </a:stretch>
@@ -3107,7 +3219,7 @@
                   <pic:spPr>
                     <a:xfrm>
                       <a:off x="0" y="0"/>
-                      <a:ext cx="5085632" cy="2729879"/>
+                      <a:ext cx="5621977" cy="3007191"/>
                     </a:xfrm>
                     <a:prstGeom prst="rect">
                       <a:avLst/>
@@ -3138,7 +3250,6 @@
           <w:rFonts w:asciiTheme="majorHAnsi" w:hAnsiTheme="majorHAnsi" w:cstheme="majorHAnsi"/>
           <w:lang w:val="en-US"/>
         </w:rPr>
-        <w:lastRenderedPageBreak/>
         <w:t>Thực</w:t>
       </w:r>
       <w:proofErr w:type="spellEnd"/>
@@ -3230,45 +3341,15 @@
           <w:rFonts w:asciiTheme="majorHAnsi" w:hAnsiTheme="majorHAnsi" w:cstheme="majorHAnsi"/>
           <w:color w:val="1F2328"/>
         </w:rPr>
-        <w:t xml:space="preserve">hping3 -S -V -d 120 -w 64 -p 80 --rand-source </w:t>
+        <w:t>hping3 -S -V -d 120 -w 64 -p 80 --rand-source –flood</w:t>
       </w:r>
       <w:r>
         <w:rPr>
           <w:rFonts w:asciiTheme="majorHAnsi" w:hAnsiTheme="majorHAnsi" w:cstheme="majorHAnsi"/>
           <w:color w:val="1F2328"/>
-        </w:rPr>
-        <w:t>–</w:t>
-      </w:r>
-      <w:r>
-        <w:rPr>
-          <w:rFonts w:asciiTheme="majorHAnsi" w:hAnsiTheme="majorHAnsi" w:cstheme="majorHAnsi"/>
-          <w:color w:val="1F2328"/>
-        </w:rPr>
-        <w:t>flood</w:t>
-      </w:r>
-      <w:r>
-        <w:rPr>
-          <w:rFonts w:asciiTheme="majorHAnsi" w:hAnsiTheme="majorHAnsi" w:cstheme="majorHAnsi"/>
-          <w:color w:val="1F2328"/>
-          <w:lang w:val="en-US"/>
-        </w:rPr>
-        <w:t xml:space="preserve"> </w:t>
-      </w:r>
-      <w:r>
-        <w:rPr>
-          <w:rFonts w:asciiTheme="majorHAnsi" w:hAnsiTheme="majorHAnsi" w:cstheme="majorHAnsi"/>
-          <w:color w:val="1F2328"/>
-          <w:lang w:val="en-US"/>
-        </w:rPr>
-        <w:t>192.168</w:t>
-      </w:r>
-      <w:r>
-        <w:rPr>
-          <w:rFonts w:asciiTheme="majorHAnsi" w:hAnsiTheme="majorHAnsi" w:cstheme="majorHAnsi"/>
-          <w:color w:val="1F2328"/>
-          <w:lang w:val="en-US"/>
-        </w:rPr>
-        <w:t>.1.4</w:t>
+          <w:lang w:val="en-US"/>
+        </w:rPr>
+        <w:t xml:space="preserve"> 192.168.1.4</w:t>
       </w:r>
     </w:p>
     <w:p>
@@ -3288,6 +3369,7 @@
       <w:r>
         <w:rPr>
           <w:rFonts w:asciiTheme="majorHAnsi" w:hAnsiTheme="majorHAnsi" w:cstheme="majorHAnsi"/>
+          <w:noProof/>
           <w:lang w:val="en-US"/>
         </w:rPr>
         <w:drawing>
@@ -3306,7 +3388,7 @@
                     <pic:cNvPicPr/>
                   </pic:nvPicPr>
                   <pic:blipFill>
-                    <a:blip r:embed="rId17"/>
+                    <a:blip r:embed="rId19"/>
                     <a:stretch>
                       <a:fillRect/>
                     </a:stretch>
@@ -3339,6 +3421,7 @@
           <w:rFonts w:asciiTheme="majorHAnsi" w:hAnsiTheme="majorHAnsi" w:cstheme="majorHAnsi"/>
           <w:lang w:val="en-US"/>
         </w:rPr>
+        <w:lastRenderedPageBreak/>
         <w:tab/>
       </w:r>
       <w:r>
@@ -3347,10 +3430,10 @@
           <w:lang w:val="en-US"/>
         </w:rPr>
         <w:drawing>
-          <wp:inline distT="0" distB="0" distL="0" distR="0" wp14:anchorId="71C8C138" wp14:editId="5F8F59B7">
-            <wp:extent cx="5219881" cy="2784014"/>
-            <wp:effectExtent l="0" t="0" r="0" b="0"/>
-            <wp:docPr id="1175376991" name="Picture 1"/>
+          <wp:inline distT="0" distB="0" distL="0" distR="0" wp14:anchorId="7636DBB7" wp14:editId="6ACAB185">
+            <wp:extent cx="5731510" cy="3077845"/>
+            <wp:effectExtent l="0" t="0" r="2540" b="8255"/>
+            <wp:docPr id="1216514719" name="Picture 1"/>
             <wp:cNvGraphicFramePr>
               <a:graphicFrameLocks xmlns:a="http://schemas.openxmlformats.org/drawingml/2006/main" noChangeAspect="1"/>
             </wp:cNvGraphicFramePr>
@@ -3358,11 +3441,11 @@
               <a:graphicData uri="http://schemas.openxmlformats.org/drawingml/2006/picture">
                 <pic:pic xmlns:pic="http://schemas.openxmlformats.org/drawingml/2006/picture">
                   <pic:nvPicPr>
-                    <pic:cNvPr id="1175376991" name=""/>
+                    <pic:cNvPr id="1216514719" name=""/>
                     <pic:cNvPicPr/>
                   </pic:nvPicPr>
                   <pic:blipFill>
-                    <a:blip r:embed="rId18"/>
+                    <a:blip r:embed="rId20"/>
                     <a:stretch>
                       <a:fillRect/>
                     </a:stretch>
@@ -3370,7 +3453,7 @@
                   <pic:spPr>
                     <a:xfrm>
                       <a:off x="0" y="0"/>
-                      <a:ext cx="5229753" cy="2789279"/>
+                      <a:ext cx="5731510" cy="3077845"/>
                     </a:xfrm>
                     <a:prstGeom prst="rect">
                       <a:avLst/>

</xml_diff>